<commit_message>
AT firmware flashing guide for ESP8266 - revised
</commit_message>
<xml_diff>
--- a/ESP8266_ATfirmwareFlashingProcedure.docx
+++ b/ESP8266_ATfirmwareFlashingProcedure.docx
@@ -72,9 +72,9 @@
           <w:noProof/>
         </w:rPr>
         <w:drawing>
-          <wp:inline distT="0" distB="0" distL="0" distR="0" wp14:anchorId="5CD8D3D8" wp14:editId="140231BC">
-            <wp:extent cx="4611294" cy="4105275"/>
-            <wp:effectExtent l="0" t="0" r="0" b="0"/>
+          <wp:inline distT="0" distB="0" distL="0" distR="0" wp14:anchorId="5CD8D3D8" wp14:editId="2D106144">
+            <wp:extent cx="4493606" cy="4000500"/>
+            <wp:effectExtent l="0" t="0" r="2540" b="0"/>
             <wp:docPr id="1" name="Imagen 1" descr="http://flower-platform.com/wp-content/uploads/2015/12/ESP8266-pc-generic_bb.png"/>
             <wp:cNvGraphicFramePr>
               <a:graphicFrameLocks xmlns:a="http://schemas.openxmlformats.org/drawingml/2006/main" noChangeAspect="1"/>
@@ -104,7 +104,7 @@
                   <pic:spPr bwMode="auto">
                     <a:xfrm>
                       <a:off x="0" y="0"/>
-                      <a:ext cx="4616282" cy="4109715"/>
+                      <a:ext cx="4526027" cy="4029364"/>
                     </a:xfrm>
                     <a:prstGeom prst="rect">
                       <a:avLst/>
@@ -145,6 +145,9 @@
         <w:t>1</w:t>
       </w:r>
       <w:r>
+        <w:rPr>
+          <w:noProof/>
+        </w:rPr>
         <w:fldChar w:fldCharType="end"/>
       </w:r>
       <w:r>
@@ -169,6 +172,80 @@
       </w:r>
       <w:r>
         <w:t>.</w:t>
+      </w:r>
+      <w:r>
+        <w:t xml:space="preserve"> </w:t>
+      </w:r>
+    </w:p>
+    <w:p>
+      <w:pPr>
+        <w:pBdr>
+          <w:top w:val="single" w:sz="4" w:space="1" w:color="auto"/>
+          <w:left w:val="single" w:sz="4" w:space="4" w:color="auto"/>
+          <w:bottom w:val="single" w:sz="4" w:space="1" w:color="auto"/>
+          <w:right w:val="single" w:sz="4" w:space="4" w:color="auto"/>
+        </w:pBdr>
+        <w:jc w:val="both"/>
+      </w:pPr>
+      <w:r>
+        <w:lastRenderedPageBreak/>
+        <w:t>NOTE</w:t>
+      </w:r>
+      <w:r>
+        <w:t>S</w:t>
+      </w:r>
+      <w:r>
+        <w:t>:</w:t>
+      </w:r>
+    </w:p>
+    <w:p>
+      <w:pPr>
+        <w:pStyle w:val="Prrafodelista"/>
+        <w:numPr>
+          <w:ilvl w:val="0"/>
+          <w:numId w:val="5"/>
+        </w:numPr>
+        <w:pBdr>
+          <w:top w:val="single" w:sz="4" w:space="1" w:color="auto"/>
+          <w:left w:val="single" w:sz="4" w:space="4" w:color="auto"/>
+          <w:bottom w:val="single" w:sz="4" w:space="1" w:color="auto"/>
+          <w:right w:val="single" w:sz="4" w:space="4" w:color="auto"/>
+        </w:pBdr>
+        <w:jc w:val="both"/>
+      </w:pPr>
+      <w:r>
+        <w:t>T</w:t>
+      </w:r>
+      <w:r>
+        <w:t>he ESP8266 may require a high supply current to work</w:t>
+      </w:r>
+      <w:r>
+        <w:t xml:space="preserve"> (average 80 mA, around 200 mA when transmitting through Wi-Fi). Thus, check that the power supply system </w:t>
+      </w:r>
+      <w:r>
+        <w:t>can</w:t>
+      </w:r>
+      <w:r>
+        <w:t xml:space="preserve"> provide those values of current, to avoid malfunctioning).</w:t>
+      </w:r>
+    </w:p>
+    <w:p>
+      <w:pPr>
+        <w:pStyle w:val="Prrafodelista"/>
+        <w:numPr>
+          <w:ilvl w:val="0"/>
+          <w:numId w:val="5"/>
+        </w:numPr>
+        <w:pBdr>
+          <w:top w:val="single" w:sz="4" w:space="1" w:color="auto"/>
+          <w:left w:val="single" w:sz="4" w:space="4" w:color="auto"/>
+          <w:bottom w:val="single" w:sz="4" w:space="1" w:color="auto"/>
+          <w:right w:val="single" w:sz="4" w:space="4" w:color="auto"/>
+        </w:pBdr>
+        <w:jc w:val="both"/>
+      </w:pPr>
+      <w:r>
+        <w:t>The Adafruit Huzzah board has already connected the CHIP_EN pin, and the GPIO0 signal is controlled by a pushbutton. Thus, if using the Huzzah board, it is not necessary to connect these two cables.</w:t>
       </w:r>
     </w:p>
     <w:p>
@@ -180,7 +257,6 @@
         </w:numPr>
       </w:pPr>
       <w:r>
-        <w:lastRenderedPageBreak/>
         <w:t>Flash tools</w:t>
       </w:r>
     </w:p>
@@ -244,9 +320,9 @@
           <w:noProof/>
         </w:rPr>
         <w:drawing>
-          <wp:inline distT="0" distB="0" distL="0" distR="0" wp14:anchorId="1BE57CD1" wp14:editId="19FE2623">
-            <wp:extent cx="4991100" cy="1847599"/>
-            <wp:effectExtent l="0" t="0" r="0" b="635"/>
+          <wp:inline distT="0" distB="0" distL="0" distR="0" wp14:anchorId="1BE57CD1" wp14:editId="20E2BA8A">
+            <wp:extent cx="4552950" cy="1685405"/>
+            <wp:effectExtent l="0" t="0" r="0" b="0"/>
             <wp:docPr id="2" name="Imagen 2"/>
             <wp:cNvGraphicFramePr>
               <a:graphicFrameLocks xmlns:a="http://schemas.openxmlformats.org/drawingml/2006/main" noChangeAspect="1"/>
@@ -259,7 +335,7 @@
                     <pic:cNvPicPr/>
                   </pic:nvPicPr>
                   <pic:blipFill rotWithShape="1">
-                    <a:blip r:embed="rId11">
+                    <a:blip r:embed="rId11" cstate="print">
                       <a:extLst>
                         <a:ext uri="{28A0092B-C50C-407E-A947-70E740481C1C}">
                           <a14:useLocalDpi xmlns:a14="http://schemas.microsoft.com/office/drawing/2010/main" val="0"/>
@@ -272,7 +348,7 @@
                   <pic:spPr bwMode="auto">
                     <a:xfrm>
                       <a:off x="0" y="0"/>
-                      <a:ext cx="5007160" cy="1853544"/>
+                      <a:ext cx="4578412" cy="1694831"/>
                     </a:xfrm>
                     <a:prstGeom prst="rect">
                       <a:avLst/>
@@ -317,6 +393,9 @@
         <w:t>2</w:t>
       </w:r>
       <w:r>
+        <w:rPr>
+          <w:noProof/>
+        </w:rPr>
         <w:fldChar w:fldCharType="end"/>
       </w:r>
       <w:r>
@@ -485,6 +564,7 @@
         </w:numPr>
       </w:pPr>
       <w:r>
+        <w:lastRenderedPageBreak/>
         <w:t>The latest stable esptool release can be installed with:</w:t>
       </w:r>
     </w:p>
@@ -622,7 +702,6 @@
         </w:numPr>
       </w:pPr>
       <w:r>
-        <w:lastRenderedPageBreak/>
         <w:t>Flashing procedure</w:t>
       </w:r>
     </w:p>
@@ -1016,6 +1095,7 @@
         <w:jc w:val="both"/>
       </w:pPr>
       <w:r>
+        <w:lastRenderedPageBreak/>
         <w:t>The first step for flashing the firmware is identifying the flash characteristics (including the size). For this purpose, use the flash_id command:</w:t>
       </w:r>
     </w:p>
@@ -1095,134 +1175,156 @@
       <w:pPr>
         <w:jc w:val="both"/>
       </w:pPr>
-    </w:p>
-    <w:p>
-      <w:pPr>
-        <w:jc w:val="both"/>
-      </w:pPr>
-      <w:r>
-        <w:lastRenderedPageBreak/>
-        <w:t>A report is shown with a lot of fields. Example of some of them:</w:t>
-      </w:r>
-    </w:p>
-    <w:p>
-      <w:pPr>
+      <w:r>
+        <w:t xml:space="preserve">The expected response will be something like what is shown in </w:t>
+      </w:r>
+      <w:r>
+        <w:rPr>
+          <w:i/>
+        </w:rPr>
+        <w:fldChar w:fldCharType="begin"/>
+      </w:r>
+      <w:r>
+        <w:rPr>
+          <w:i/>
+        </w:rPr>
+        <w:instrText xml:space="preserve"> REF _Ref514670178 \h </w:instrText>
+      </w:r>
+      <w:r>
+        <w:rPr>
+          <w:i/>
+        </w:rPr>
+        <w:instrText xml:space="preserve"> \* MERGEFORMAT </w:instrText>
+      </w:r>
+      <w:r>
+        <w:rPr>
+          <w:i/>
+        </w:rPr>
+      </w:r>
+      <w:r>
+        <w:rPr>
+          <w:i/>
+        </w:rPr>
+        <w:fldChar w:fldCharType="separate"/>
+      </w:r>
+      <w:r>
+        <w:rPr>
+          <w:i/>
+        </w:rPr>
+        <w:t xml:space="preserve">Figure </w:t>
+      </w:r>
+      <w:r>
+        <w:rPr>
+          <w:i/>
+          <w:noProof/>
+        </w:rPr>
+        <w:t>3</w:t>
+      </w:r>
+      <w:r>
+        <w:rPr>
+          <w:i/>
+        </w:rPr>
+        <w:fldChar w:fldCharType="end"/>
+      </w:r>
+      <w:r>
+        <w:t>:</w:t>
+      </w:r>
+    </w:p>
+    <w:p>
+      <w:pPr>
+        <w:keepNext/>
         <w:spacing w:after="0"/>
-        <w:jc w:val="both"/>
+        <w:jc w:val="center"/>
+      </w:pPr>
+      <w:r>
+        <w:rPr>
+          <w:noProof/>
+        </w:rPr>
+        <w:drawing>
+          <wp:inline distT="0" distB="0" distL="0" distR="0" wp14:anchorId="283F9646" wp14:editId="2A74D4AC">
+            <wp:extent cx="2733675" cy="1952625"/>
+            <wp:effectExtent l="0" t="0" r="9525" b="9525"/>
+            <wp:docPr id="4" name="Imagen 4"/>
+            <wp:cNvGraphicFramePr>
+              <a:graphicFrameLocks xmlns:a="http://schemas.openxmlformats.org/drawingml/2006/main" noChangeAspect="1"/>
+            </wp:cNvGraphicFramePr>
+            <a:graphic xmlns:a="http://schemas.openxmlformats.org/drawingml/2006/main">
+              <a:graphicData uri="http://schemas.openxmlformats.org/drawingml/2006/picture">
+                <pic:pic xmlns:pic="http://schemas.openxmlformats.org/drawingml/2006/picture">
+                  <pic:nvPicPr>
+                    <pic:cNvPr id="1" name=""/>
+                    <pic:cNvPicPr/>
+                  </pic:nvPicPr>
+                  <pic:blipFill>
+                    <a:blip r:embed="rId13"/>
+                    <a:stretch>
+                      <a:fillRect/>
+                    </a:stretch>
+                  </pic:blipFill>
+                  <pic:spPr>
+                    <a:xfrm>
+                      <a:off x="0" y="0"/>
+                      <a:ext cx="2733675" cy="1952625"/>
+                    </a:xfrm>
+                    <a:prstGeom prst="rect">
+                      <a:avLst/>
+                    </a:prstGeom>
+                  </pic:spPr>
+                </pic:pic>
+              </a:graphicData>
+            </a:graphic>
+          </wp:inline>
+        </w:drawing>
+      </w:r>
+    </w:p>
+    <w:p>
+      <w:pPr>
+        <w:pStyle w:val="Descripcin"/>
+        <w:jc w:val="center"/>
         <w:rPr>
           <w:rFonts w:ascii="Consolas" w:hAnsi="Consolas"/>
-          <w:highlight w:val="lightGray"/>
-        </w:rPr>
-      </w:pPr>
+        </w:rPr>
+      </w:pPr>
+      <w:bookmarkStart w:id="0" w:name="_Ref514670178"/>
+      <w:r>
+        <w:t xml:space="preserve">Figure </w:t>
+      </w:r>
+      <w:r>
+        <w:fldChar w:fldCharType="begin"/>
+      </w:r>
+      <w:r>
+        <w:instrText xml:space="preserve"> SEQ Figure \* ARABIC </w:instrText>
+      </w:r>
+      <w:r>
+        <w:fldChar w:fldCharType="separate"/>
+      </w:r>
+      <w:r>
+        <w:rPr>
+          <w:noProof/>
+        </w:rPr>
+        <w:t>3</w:t>
+      </w:r>
+      <w:r>
+        <w:rPr>
+          <w:noProof/>
+        </w:rPr>
+        <w:fldChar w:fldCharType="end"/>
+      </w:r>
+      <w:bookmarkEnd w:id="0"/>
+      <w:r>
+        <w:t xml:space="preserve">. Example of response of the </w:t>
+      </w:r>
+      <w:proofErr w:type="spellStart"/>
       <w:r>
         <w:rPr>
           <w:rFonts w:ascii="Consolas" w:hAnsi="Consolas"/>
-          <w:highlight w:val="lightGray"/>
-        </w:rPr>
-        <w:t>Device name: ESP8266</w:t>
-      </w:r>
-    </w:p>
-    <w:p>
-      <w:pPr>
-        <w:spacing w:after="0"/>
-        <w:jc w:val="both"/>
-        <w:rPr>
-          <w:rFonts w:ascii="Consolas" w:hAnsi="Consolas"/>
-          <w:highlight w:val="lightGray"/>
-        </w:rPr>
-      </w:pPr>
-      <w:r>
-        <w:rPr>
-          <w:rFonts w:ascii="Consolas" w:hAnsi="Consolas"/>
-          <w:highlight w:val="lightGray"/>
-        </w:rPr>
-        <w:t>Device type: ESP8266EX</w:t>
-      </w:r>
-    </w:p>
-    <w:p>
-      <w:pPr>
-        <w:spacing w:after="0"/>
-        <w:jc w:val="both"/>
-        <w:rPr>
-          <w:rFonts w:ascii="Consolas" w:hAnsi="Consolas"/>
-          <w:highlight w:val="lightGray"/>
-        </w:rPr>
-      </w:pPr>
-      <w:r>
-        <w:rPr>
-          <w:rFonts w:ascii="Consolas" w:hAnsi="Consolas"/>
-          <w:highlight w:val="lightGray"/>
-        </w:rPr>
-        <w:t>...</w:t>
-      </w:r>
-    </w:p>
-    <w:p>
-      <w:pPr>
-        <w:spacing w:after="0"/>
-        <w:jc w:val="both"/>
-        <w:rPr>
-          <w:rFonts w:ascii="Consolas" w:hAnsi="Consolas"/>
-          <w:highlight w:val="lightGray"/>
-        </w:rPr>
-      </w:pPr>
-      <w:r>
-        <w:rPr>
-          <w:rFonts w:ascii="Consolas" w:hAnsi="Consolas"/>
-          <w:highlight w:val="lightGray"/>
-        </w:rPr>
-        <w:t>Manufacturer: e0</w:t>
-      </w:r>
-    </w:p>
-    <w:p>
-      <w:pPr>
-        <w:spacing w:after="0"/>
-        <w:jc w:val="both"/>
-        <w:rPr>
-          <w:rFonts w:ascii="Consolas" w:hAnsi="Consolas"/>
-          <w:highlight w:val="lightGray"/>
-        </w:rPr>
-      </w:pPr>
-      <w:r>
-        <w:rPr>
-          <w:rFonts w:ascii="Consolas" w:hAnsi="Consolas"/>
-          <w:highlight w:val="lightGray"/>
-        </w:rPr>
-        <w:t>Device: 4016</w:t>
-      </w:r>
-    </w:p>
-    <w:p>
-      <w:pPr>
-        <w:spacing w:after="0"/>
-        <w:jc w:val="both"/>
-        <w:rPr>
-          <w:rFonts w:ascii="Consolas" w:hAnsi="Consolas"/>
-        </w:rPr>
-      </w:pPr>
-      <w:commentRangeStart w:id="0"/>
-      <w:r>
-        <w:rPr>
-          <w:rFonts w:ascii="Consolas" w:hAnsi="Consolas"/>
-          <w:highlight w:val="lightGray"/>
-        </w:rPr>
-        <w:t>Detected flash size: 4MB</w:t>
-      </w:r>
-      <w:commentRangeEnd w:id="0"/>
-      <w:r>
-        <w:rPr>
-          <w:rStyle w:val="Refdecomentario"/>
-          <w:highlight w:val="lightGray"/>
-        </w:rPr>
-        <w:commentReference w:id="0"/>
-      </w:r>
-    </w:p>
-    <w:p>
-      <w:pPr>
-        <w:spacing w:after="0"/>
-        <w:jc w:val="both"/>
-        <w:rPr>
-          <w:rFonts w:ascii="Consolas" w:hAnsi="Consolas"/>
-        </w:rPr>
-      </w:pPr>
+        </w:rPr>
+        <w:t>flash_id</w:t>
+      </w:r>
+      <w:proofErr w:type="spellEnd"/>
+      <w:r>
+        <w:t xml:space="preserve"> command</w:t>
+      </w:r>
     </w:p>
     <w:p>
       <w:pPr>
@@ -1240,7 +1342,7 @@
       <w:r>
         <w:t xml:space="preserve"> NONOS_SDK, in </w:t>
       </w:r>
-      <w:hyperlink r:id="rId16" w:history="1">
+      <w:hyperlink r:id="rId14" w:history="1">
         <w:r>
           <w:rPr>
             <w:rStyle w:val="Hipervnculo"/>
@@ -1271,11 +1373,7 @@
       </w:r>
       <w:proofErr w:type="spellEnd"/>
       <w:r>
-        <w:t xml:space="preserve"> </w:t>
-      </w:r>
-      <w:commentRangeStart w:id="1"/>
-      <w:r>
-        <w:t>command</w:t>
+        <w:t xml:space="preserve"> command</w:t>
       </w:r>
       <w:r>
         <w:rPr>
@@ -1284,17 +1382,7 @@
         <w:footnoteReference w:id="2"/>
       </w:r>
       <w:r>
-        <w:t xml:space="preserve">, </w:t>
-      </w:r>
-      <w:commentRangeEnd w:id="1"/>
-      <w:r>
-        <w:rPr>
-          <w:rStyle w:val="Refdecomentario"/>
-        </w:rPr>
-        <w:commentReference w:id="1"/>
-      </w:r>
-      <w:r>
-        <w:t xml:space="preserve">which has the syntax: </w:t>
+        <w:t xml:space="preserve">, which has the syntax: </w:t>
       </w:r>
       <w:r>
         <w:rPr>
@@ -1422,7 +1510,11 @@
         <w:jc w:val="both"/>
       </w:pPr>
       <w:r>
-        <w:t>As indicated before, since the device is going to be used in normal operation mode, the connections of GPIO0 and GPIO2 must be removed. After that, a restart of the module can be executed to enter normal operation mode. For the Adafruit Huzzah, just press the RESET button: the GPIO0 orange led should turn off. If the firmware downloading was correct, the ESP8266 will now respond to AT commands through the UART.</w:t>
+        <w:t xml:space="preserve">As indicated before, since the device is going to be used in normal operation mode, the connections of GPIO0 and GPIO2 must be removed. After that, a restart of the module can be executed to enter normal operation mode. For the Adafruit Huzzah, just press the RESET button: </w:t>
+      </w:r>
+      <w:r>
+        <w:lastRenderedPageBreak/>
+        <w:t>the GPIO0 orange led should turn off. If the firmware downloading was correct, the ESP8266 will now respond to AT commands through the UART.</w:t>
       </w:r>
     </w:p>
     <w:p>
@@ -1473,10 +1565,61 @@
         <w:t>AT+GMR</w:t>
       </w:r>
       <w:r>
-        <w:t xml:space="preserve"> (check version information). The expected output of this commands is shown in </w:t>
-      </w:r>
-      <w:r>
-        <w:t>Figure 3. As it can be also seen, sending an incorrect command (</w:t>
+        <w:t xml:space="preserve"> (check version information). The expected output of this commands is shown in</w:t>
+      </w:r>
+      <w:r>
+        <w:t xml:space="preserve"> </w:t>
+      </w:r>
+      <w:r>
+        <w:rPr>
+          <w:i/>
+        </w:rPr>
+        <w:fldChar w:fldCharType="begin"/>
+      </w:r>
+      <w:r>
+        <w:rPr>
+          <w:i/>
+        </w:rPr>
+        <w:instrText xml:space="preserve"> REF _Ref514670079 \h </w:instrText>
+      </w:r>
+      <w:r>
+        <w:rPr>
+          <w:i/>
+        </w:rPr>
+        <w:instrText xml:space="preserve"> \* MERGEFORMAT </w:instrText>
+      </w:r>
+      <w:r>
+        <w:rPr>
+          <w:i/>
+        </w:rPr>
+      </w:r>
+      <w:r>
+        <w:rPr>
+          <w:i/>
+        </w:rPr>
+        <w:fldChar w:fldCharType="separate"/>
+      </w:r>
+      <w:r>
+        <w:rPr>
+          <w:i/>
+        </w:rPr>
+        <w:t xml:space="preserve">Figure </w:t>
+      </w:r>
+      <w:r>
+        <w:rPr>
+          <w:i/>
+          <w:noProof/>
+        </w:rPr>
+        <w:t>4</w:t>
+      </w:r>
+      <w:r>
+        <w:rPr>
+          <w:i/>
+        </w:rPr>
+        <w:fldChar w:fldCharType="end"/>
+      </w:r>
+      <w:r>
+        <w:t>. As it can be also seen, sending an incorrect command (</w:t>
       </w:r>
       <w:r>
         <w:rPr>
@@ -1512,7 +1655,6 @@
         <w:rPr>
           <w:noProof/>
         </w:rPr>
-        <w:lastRenderedPageBreak/>
         <w:drawing>
           <wp:inline distT="0" distB="0" distL="0" distR="0" wp14:anchorId="2BA89744" wp14:editId="0A41FDD1">
             <wp:extent cx="3895725" cy="1929522"/>
@@ -1529,7 +1671,7 @@
                     <pic:cNvPicPr/>
                   </pic:nvPicPr>
                   <pic:blipFill>
-                    <a:blip r:embed="rId17">
+                    <a:blip r:embed="rId15">
                       <a:extLst>
                         <a:ext uri="{28A0092B-C50C-407E-A947-70E740481C1C}">
                           <a14:useLocalDpi xmlns:a14="http://schemas.microsoft.com/office/drawing/2010/main" val="0"/>
@@ -1561,6 +1703,7 @@
         <w:pStyle w:val="Descripcin"/>
         <w:jc w:val="center"/>
       </w:pPr>
+      <w:bookmarkStart w:id="1" w:name="_Ref514670079"/>
       <w:r>
         <w:t xml:space="preserve">Figure </w:t>
       </w:r>
@@ -1577,11 +1720,15 @@
         <w:rPr>
           <w:noProof/>
         </w:rPr>
-        <w:t>3</w:t>
-      </w:r>
-      <w:r>
+        <w:t>4</w:t>
+      </w:r>
+      <w:r>
+        <w:rPr>
+          <w:noProof/>
+        </w:rPr>
         <w:fldChar w:fldCharType="end"/>
       </w:r>
+      <w:bookmarkEnd w:id="1"/>
       <w:r>
         <w:t xml:space="preserve">. Test of some AT commands to ESP8266 (using </w:t>
       </w:r>
@@ -1627,7 +1774,7 @@
       </w:r>
     </w:p>
     <w:p>
-      <w:hyperlink r:id="rId18" w:history="1">
+      <w:hyperlink r:id="rId16" w:history="1">
         <w:r>
           <w:rPr>
             <w:rStyle w:val="Hipervnculo"/>
@@ -1649,7 +1796,7 @@
       </w:r>
     </w:p>
     <w:p>
-      <w:hyperlink r:id="rId19" w:history="1">
+      <w:hyperlink r:id="rId17" w:history="1">
         <w:r>
           <w:rPr>
             <w:rStyle w:val="Hipervnculo"/>
@@ -1677,24 +1824,12 @@
       </w:r>
     </w:p>
     <w:p>
-      <w:hyperlink r:id="rId20" w:history="1">
+      <w:hyperlink r:id="rId18" w:history="1">
         <w:r>
           <w:rPr>
             <w:rStyle w:val="Hipervnculo"/>
           </w:rPr>
-          <w:t>https://github</w:t>
-        </w:r>
-        <w:r>
-          <w:rPr>
-            <w:rStyle w:val="Hipervnculo"/>
-          </w:rPr>
-          <w:t>.</w:t>
-        </w:r>
-        <w:r>
-          <w:rPr>
-            <w:rStyle w:val="Hipervnculo"/>
-          </w:rPr>
-          <w:t>com/espressif/ESP8266_NONOS_SDK/tree/master/bin/at</w:t>
+          <w:t>https://github.com/espressif/ESP8266_NONOS_SDK/tree/master/bin/at</w:t>
         </w:r>
       </w:hyperlink>
     </w:p>
@@ -1719,7 +1854,7 @@
           <w:rStyle w:val="Hipervnculo"/>
         </w:rPr>
       </w:pPr>
-      <w:hyperlink r:id="rId21" w:history="1">
+      <w:hyperlink r:id="rId19" w:history="1">
         <w:r>
           <w:rPr>
             <w:rStyle w:val="Hipervnculo"/>
@@ -1740,44 +1875,22 @@
         <w:t>Sending and receiving serial data from Linux terminal</w:t>
       </w:r>
     </w:p>
-    <w:commentRangeStart w:id="3"/>
-    <w:p>
-      <w:r>
-        <w:fldChar w:fldCharType="begin"/>
-      </w:r>
-      <w:r>
-        <w:instrText xml:space="preserve"> HYPERLINK "</w:instrText>
-      </w:r>
-      <w:r>
-        <w:instrText>https://unix.stackexchange.com/questions/117037/how-to-send-data-to-a-serial-port-and-see-any-answer</w:instrText>
-      </w:r>
-      <w:r>
-        <w:instrText xml:space="preserve">" </w:instrText>
-      </w:r>
-      <w:r>
-        <w:fldChar w:fldCharType="separate"/>
-      </w:r>
-      <w:r>
-        <w:rPr>
-          <w:rStyle w:val="Hipervnculo"/>
-        </w:rPr>
-        <w:t>https://unix.stackexchange.com/questions/117037/how-to-send-data-to-a-serial-port-and-see-any-answer</w:t>
-      </w:r>
-      <w:r>
-        <w:fldChar w:fldCharType="end"/>
-      </w:r>
-      <w:commentRangeEnd w:id="3"/>
-      <w:r>
-        <w:rPr>
-          <w:rStyle w:val="Refdecomentario"/>
-        </w:rPr>
-        <w:commentReference w:id="3"/>
-      </w:r>
+    <w:p>
+      <w:hyperlink r:id="rId20" w:history="1">
+        <w:r>
+          <w:rPr>
+            <w:rStyle w:val="Hipervnculo"/>
+          </w:rPr>
+          <w:t>https://unix.stackexchange.com/questions/117037/how-to-send-data-to-a-serial-port-and-see-any-answer</w:t>
+        </w:r>
+      </w:hyperlink>
+      <w:bookmarkStart w:id="2" w:name="_GoBack"/>
+      <w:bookmarkEnd w:id="2"/>
     </w:p>
     <w:p/>
     <w:p/>
     <w:sectPr>
-      <w:footerReference w:type="default" r:id="rId22"/>
+      <w:footerReference w:type="default" r:id="rId21"/>
       <w:pgSz w:w="11906" w:h="16838"/>
       <w:pgMar w:top="1417" w:right="1701" w:bottom="1417" w:left="1701" w:header="708" w:footer="708" w:gutter="0"/>
       <w:cols w:space="708"/>
@@ -1785,323 +1898,6 @@
     </w:sectPr>
   </w:body>
 </w:document>
-</file>
-
-<file path=word/comments.xml><?xml version="1.0" encoding="utf-8"?>
-<w:comments xmlns:wpc="http://schemas.microsoft.com/office/word/2010/wordprocessingCanvas" xmlns:cx="http://schemas.microsoft.com/office/drawing/2014/chartex" xmlns:cx1="http://schemas.microsoft.com/office/drawing/2015/9/8/chartex" xmlns:cx2="http://schemas.microsoft.com/office/drawing/2015/10/21/chartex" xmlns:cx3="http://schemas.microsoft.com/office/drawing/2016/5/9/chartex" xmlns:cx4="http://schemas.microsoft.com/office/drawing/2016/5/10/chartex" xmlns:cx5="http://schemas.microsoft.com/office/drawing/2016/5/11/chartex" xmlns:cx6="http://schemas.microsoft.com/office/drawing/2016/5/12/chartex" xmlns:cx7="http://schemas.microsoft.com/office/drawing/2016/5/13/chartex" xmlns:cx8="http://schemas.microsoft.com/office/drawing/2016/5/14/chartex" xmlns:mc="http://schemas.openxmlformats.org/markup-compatibility/2006" xmlns:aink="http://schemas.microsoft.com/office/drawing/2016/ink" xmlns:am3d="http://schemas.microsoft.com/office/drawing/2017/model3d" xmlns:o="urn:schemas-microsoft-com:office:office" xmlns:r="http://schemas.openxmlformats.org/officeDocument/2006/relationships" xmlns:m="http://schemas.openxmlformats.org/officeDocument/2006/math" xmlns:v="urn:schemas-microsoft-com:vml" xmlns:wp14="http://schemas.microsoft.com/office/word/2010/wordprocessingDrawing" xmlns:wp="http://schemas.openxmlformats.org/drawingml/2006/wordprocessingDrawing" xmlns:w10="urn:schemas-microsoft-com:office:word" xmlns:w="http://schemas.openxmlformats.org/wordprocessingml/2006/main" xmlns:w14="http://schemas.microsoft.com/office/word/2010/wordml" xmlns:w15="http://schemas.microsoft.com/office/word/2012/wordml" xmlns:w16cid="http://schemas.microsoft.com/office/word/2016/wordml/cid" xmlns:w16se="http://schemas.microsoft.com/office/word/2015/wordml/symex" xmlns:wpg="http://schemas.microsoft.com/office/word/2010/wordprocessingGroup" xmlns:wpi="http://schemas.microsoft.com/office/word/2010/wordprocessingInk" xmlns:wne="http://schemas.microsoft.com/office/word/2006/wordml" xmlns:wps="http://schemas.microsoft.com/office/word/2010/wordprocessingShape" mc:Ignorable="w14 w15 w16se w16cid wp14">
-  <w:comment w:id="0" w:author="Felipe Gil Borrallo" w:date="2018-05-20T20:20:00Z" w:initials="FGB">
-    <w:p>
-      <w:pPr>
-        <w:pStyle w:val="Textocomentario"/>
-        <w:rPr>
-          <w:lang w:val="es-ES"/>
-        </w:rPr>
-      </w:pPr>
-      <w:r>
-        <w:rPr>
-          <w:rStyle w:val="Refdecomentario"/>
-        </w:rPr>
-        <w:annotationRef/>
-      </w:r>
-      <w:r>
-        <w:rPr>
-          <w:lang w:val="es-ES"/>
-        </w:rPr>
-        <w:t xml:space="preserve">Comprobar si el </w:t>
-      </w:r>
-      <w:proofErr w:type="spellStart"/>
-      <w:r>
-        <w:rPr>
-          <w:lang w:val="es-ES"/>
-        </w:rPr>
-        <w:t>commando</w:t>
-      </w:r>
-      <w:proofErr w:type="spellEnd"/>
-      <w:r>
-        <w:rPr>
-          <w:lang w:val="es-ES"/>
-        </w:rPr>
-        <w:t xml:space="preserve"> devuelve </w:t>
-      </w:r>
-      <w:proofErr w:type="spellStart"/>
-      <w:r>
-        <w:rPr>
-          <w:lang w:val="es-ES"/>
-        </w:rPr>
-        <w:t>i</w:t>
-      </w:r>
-      <w:r>
-        <w:rPr>
-          <w:lang w:val="es-ES"/>
-        </w:rPr>
-        <w:t>nfo</w:t>
-      </w:r>
-      <w:proofErr w:type="spellEnd"/>
-      <w:r>
-        <w:rPr>
-          <w:lang w:val="es-ES"/>
-        </w:rPr>
-        <w:t xml:space="preserve"> en MB </w:t>
-      </w:r>
-      <w:proofErr w:type="spellStart"/>
-      <w:r>
-        <w:rPr>
-          <w:lang w:val="es-ES"/>
-        </w:rPr>
-        <w:t>or</w:t>
-      </w:r>
-      <w:proofErr w:type="spellEnd"/>
-      <w:r>
-        <w:rPr>
-          <w:lang w:val="es-ES"/>
-        </w:rPr>
-        <w:t xml:space="preserve"> en Mbit</w:t>
-      </w:r>
-    </w:p>
-  </w:comment>
-  <w:comment w:id="1" w:author="Felipe Gil Borrallo" w:date="2018-05-20T20:21:00Z" w:initials="FGB">
-    <w:p>
-      <w:pPr>
-        <w:pStyle w:val="Textocomentario"/>
-        <w:rPr>
-          <w:lang w:val="es-ES"/>
-        </w:rPr>
-      </w:pPr>
-      <w:r>
-        <w:rPr>
-          <w:rStyle w:val="Refdecomentario"/>
-        </w:rPr>
-        <w:annotationRef/>
-      </w:r>
-      <w:r>
-        <w:rPr>
-          <w:lang w:val="es-ES"/>
-        </w:rPr>
-        <w:t>Comprobar si es necesario cambiar el</w:t>
-      </w:r>
-      <w:r>
-        <w:rPr>
-          <w:lang w:val="es-ES"/>
-        </w:rPr>
-        <w:t xml:space="preserve"> directorio</w:t>
-      </w:r>
-    </w:p>
-  </w:comment>
-  <w:comment w:id="3" w:author="Felipe Gil Borrallo" w:date="2018-05-20T20:37:00Z" w:initials="FGB">
-    <w:p>
-      <w:pPr>
-        <w:pStyle w:val="Textocomentario"/>
-        <w:rPr>
-          <w:lang w:val="es-ES"/>
-        </w:rPr>
-      </w:pPr>
-      <w:r>
-        <w:rPr>
-          <w:rStyle w:val="Refdecomentario"/>
-        </w:rPr>
-        <w:annotationRef/>
-      </w:r>
-      <w:r>
-        <w:rPr>
-          <w:lang w:val="es-ES"/>
-        </w:rPr>
-        <w:t>Comprobar porque quizá para leer s</w:t>
-      </w:r>
-      <w:r>
-        <w:rPr>
-          <w:lang w:val="es-ES"/>
-        </w:rPr>
-        <w:t>ea:</w:t>
-      </w:r>
-    </w:p>
-    <w:p>
-      <w:pPr>
-        <w:shd w:val="clear" w:color="auto" w:fill="EFF0F1"/>
-        <w:tabs>
-          <w:tab w:val="left" w:pos="916"/>
-          <w:tab w:val="left" w:pos="1832"/>
-          <w:tab w:val="left" w:pos="2748"/>
-          <w:tab w:val="left" w:pos="3664"/>
-          <w:tab w:val="left" w:pos="4580"/>
-          <w:tab w:val="left" w:pos="5496"/>
-          <w:tab w:val="left" w:pos="6412"/>
-          <w:tab w:val="left" w:pos="7328"/>
-          <w:tab w:val="left" w:pos="8244"/>
-          <w:tab w:val="left" w:pos="9160"/>
-          <w:tab w:val="left" w:pos="10076"/>
-          <w:tab w:val="left" w:pos="10992"/>
-          <w:tab w:val="left" w:pos="11908"/>
-          <w:tab w:val="left" w:pos="12824"/>
-          <w:tab w:val="left" w:pos="13740"/>
-          <w:tab w:val="left" w:pos="14656"/>
-        </w:tabs>
-        <w:spacing w:after="0" w:line="240" w:lineRule="auto"/>
-        <w:textAlignment w:val="baseline"/>
-        <w:rPr>
-          <w:rFonts w:ascii="Consolas" w:eastAsia="Times New Roman" w:hAnsi="Consolas" w:cs="Courier New"/>
-          <w:color w:val="242729"/>
-          <w:sz w:val="20"/>
-          <w:szCs w:val="20"/>
-          <w:lang w:val="es-ES"/>
-        </w:rPr>
-      </w:pPr>
-      <w:proofErr w:type="spellStart"/>
-      <w:r>
-        <w:rPr>
-          <w:rFonts w:ascii="Consolas" w:eastAsia="Times New Roman" w:hAnsi="Consolas" w:cs="Courier New"/>
-          <w:color w:val="242729"/>
-          <w:sz w:val="20"/>
-          <w:szCs w:val="20"/>
-          <w:bdr w:val="none" w:sz="0" w:space="0" w:color="auto" w:frame="1"/>
-          <w:shd w:val="clear" w:color="auto" w:fill="EFF0F1"/>
-          <w:lang w:val="es-ES"/>
-        </w:rPr>
-        <w:t>cat</w:t>
-      </w:r>
-      <w:proofErr w:type="spellEnd"/>
-      <w:r>
-        <w:rPr>
-          <w:rFonts w:ascii="Consolas" w:eastAsia="Times New Roman" w:hAnsi="Consolas" w:cs="Courier New"/>
-          <w:color w:val="242729"/>
-          <w:sz w:val="20"/>
-          <w:szCs w:val="20"/>
-          <w:bdr w:val="none" w:sz="0" w:space="0" w:color="auto" w:frame="1"/>
-          <w:shd w:val="clear" w:color="auto" w:fill="EFF0F1"/>
-          <w:lang w:val="es-ES"/>
-        </w:rPr>
-        <w:t xml:space="preserve"> /</w:t>
-      </w:r>
-      <w:proofErr w:type="spellStart"/>
-      <w:r>
-        <w:rPr>
-          <w:rFonts w:ascii="Consolas" w:eastAsia="Times New Roman" w:hAnsi="Consolas" w:cs="Courier New"/>
-          <w:color w:val="242729"/>
-          <w:sz w:val="20"/>
-          <w:szCs w:val="20"/>
-          <w:bdr w:val="none" w:sz="0" w:space="0" w:color="auto" w:frame="1"/>
-          <w:shd w:val="clear" w:color="auto" w:fill="EFF0F1"/>
-          <w:lang w:val="es-ES"/>
-        </w:rPr>
-        <w:t>dev</w:t>
-      </w:r>
-      <w:proofErr w:type="spellEnd"/>
-      <w:r>
-        <w:rPr>
-          <w:rFonts w:ascii="Consolas" w:eastAsia="Times New Roman" w:hAnsi="Consolas" w:cs="Courier New"/>
-          <w:color w:val="242729"/>
-          <w:sz w:val="20"/>
-          <w:szCs w:val="20"/>
-          <w:bdr w:val="none" w:sz="0" w:space="0" w:color="auto" w:frame="1"/>
-          <w:shd w:val="clear" w:color="auto" w:fill="EFF0F1"/>
-          <w:lang w:val="es-ES"/>
-        </w:rPr>
-        <w:t>/ttyS0</w:t>
-      </w:r>
-    </w:p>
-    <w:p>
-      <w:pPr>
-        <w:pStyle w:val="Textocomentario"/>
-        <w:rPr>
-          <w:lang w:val="es-ES"/>
-        </w:rPr>
-      </w:pPr>
-      <w:r>
-        <w:rPr>
-          <w:lang w:val="es-ES"/>
-        </w:rPr>
-        <w:t xml:space="preserve">en vez de </w:t>
-      </w:r>
-    </w:p>
-    <w:p>
-      <w:pPr>
-        <w:pStyle w:val="Textocomentario"/>
-        <w:rPr>
-          <w:lang w:val="es-ES"/>
-        </w:rPr>
-      </w:pPr>
-      <w:proofErr w:type="spellStart"/>
-      <w:r>
-        <w:rPr>
-          <w:rFonts w:ascii="Consolas" w:eastAsia="Times New Roman" w:hAnsi="Consolas" w:cs="Courier New"/>
-          <w:color w:val="242729"/>
-          <w:bdr w:val="none" w:sz="0" w:space="0" w:color="auto" w:frame="1"/>
-          <w:shd w:val="clear" w:color="auto" w:fill="EFF0F1"/>
-          <w:lang w:val="es-ES"/>
-        </w:rPr>
-        <w:t>cat</w:t>
-      </w:r>
-      <w:proofErr w:type="spellEnd"/>
-      <w:r>
-        <w:rPr>
-          <w:rFonts w:ascii="Consolas" w:eastAsia="Times New Roman" w:hAnsi="Consolas" w:cs="Courier New"/>
-          <w:color w:val="242729"/>
-          <w:bdr w:val="none" w:sz="0" w:space="0" w:color="auto" w:frame="1"/>
-          <w:shd w:val="clear" w:color="auto" w:fill="EFF0F1"/>
-          <w:lang w:val="es-ES"/>
-        </w:rPr>
-        <w:t xml:space="preserve"> </w:t>
-      </w:r>
-      <w:r>
-        <w:rPr>
-          <w:rFonts w:ascii="Consolas" w:eastAsia="Times New Roman" w:hAnsi="Consolas" w:cs="Courier New"/>
-          <w:color w:val="242729"/>
-          <w:bdr w:val="none" w:sz="0" w:space="0" w:color="auto" w:frame="1"/>
-          <w:shd w:val="clear" w:color="auto" w:fill="EFF0F1"/>
-          <w:lang w:val="es-ES"/>
-        </w:rPr>
-        <w:t xml:space="preserve">-v &lt; </w:t>
-      </w:r>
-      <w:r>
-        <w:rPr>
-          <w:rFonts w:ascii="Consolas" w:eastAsia="Times New Roman" w:hAnsi="Consolas" w:cs="Courier New"/>
-          <w:color w:val="242729"/>
-          <w:bdr w:val="none" w:sz="0" w:space="0" w:color="auto" w:frame="1"/>
-          <w:shd w:val="clear" w:color="auto" w:fill="EFF0F1"/>
-          <w:lang w:val="es-ES"/>
-        </w:rPr>
-        <w:t>/</w:t>
-      </w:r>
-      <w:proofErr w:type="spellStart"/>
-      <w:r>
-        <w:rPr>
-          <w:rFonts w:ascii="Consolas" w:eastAsia="Times New Roman" w:hAnsi="Consolas" w:cs="Courier New"/>
-          <w:color w:val="242729"/>
-          <w:bdr w:val="none" w:sz="0" w:space="0" w:color="auto" w:frame="1"/>
-          <w:shd w:val="clear" w:color="auto" w:fill="EFF0F1"/>
-          <w:lang w:val="es-ES"/>
-        </w:rPr>
-        <w:t>dev</w:t>
-      </w:r>
-      <w:proofErr w:type="spellEnd"/>
-      <w:r>
-        <w:rPr>
-          <w:rFonts w:ascii="Consolas" w:eastAsia="Times New Roman" w:hAnsi="Consolas" w:cs="Courier New"/>
-          <w:color w:val="242729"/>
-          <w:bdr w:val="none" w:sz="0" w:space="0" w:color="auto" w:frame="1"/>
-          <w:shd w:val="clear" w:color="auto" w:fill="EFF0F1"/>
-          <w:lang w:val="es-ES"/>
-        </w:rPr>
-        <w:t>/ttyS0</w:t>
-      </w:r>
-    </w:p>
-  </w:comment>
-</w:comments>
-</file>
-
-<file path=word/commentsExtended.xml><?xml version="1.0" encoding="utf-8"?>
-<w15:commentsEx xmlns:wpc="http://schemas.microsoft.com/office/word/2010/wordprocessingCanvas" xmlns:cx="http://schemas.microsoft.com/office/drawing/2014/chartex" xmlns:cx1="http://schemas.microsoft.com/office/drawing/2015/9/8/chartex" xmlns:cx2="http://schemas.microsoft.com/office/drawing/2015/10/21/chartex" xmlns:cx3="http://schemas.microsoft.com/office/drawing/2016/5/9/chartex" xmlns:cx4="http://schemas.microsoft.com/office/drawing/2016/5/10/chartex" xmlns:cx5="http://schemas.microsoft.com/office/drawing/2016/5/11/chartex" xmlns:cx6="http://schemas.microsoft.com/office/drawing/2016/5/12/chartex" xmlns:cx7="http://schemas.microsoft.com/office/drawing/2016/5/13/chartex" xmlns:cx8="http://schemas.microsoft.com/office/drawing/2016/5/14/chartex" xmlns:mc="http://schemas.openxmlformats.org/markup-compatibility/2006" xmlns:aink="http://schemas.microsoft.com/office/drawing/2016/ink" xmlns:am3d="http://schemas.microsoft.com/office/drawing/2017/model3d" xmlns:o="urn:schemas-microsoft-com:office:office" xmlns:r="http://schemas.openxmlformats.org/officeDocument/2006/relationships" xmlns:m="http://schemas.openxmlformats.org/officeDocument/2006/math" xmlns:v="urn:schemas-microsoft-com:vml" xmlns:wp14="http://schemas.microsoft.com/office/word/2010/wordprocessingDrawing" xmlns:wp="http://schemas.openxmlformats.org/drawingml/2006/wordprocessingDrawing" xmlns:w10="urn:schemas-microsoft-com:office:word" xmlns:w="http://schemas.openxmlformats.org/wordprocessingml/2006/main" xmlns:w14="http://schemas.microsoft.com/office/word/2010/wordml" xmlns:w15="http://schemas.microsoft.com/office/word/2012/wordml" xmlns:w16cid="http://schemas.microsoft.com/office/word/2016/wordml/cid" xmlns:w16se="http://schemas.microsoft.com/office/word/2015/wordml/symex" xmlns:wpg="http://schemas.microsoft.com/office/word/2010/wordprocessingGroup" xmlns:wpi="http://schemas.microsoft.com/office/word/2010/wordprocessingInk" xmlns:wne="http://schemas.microsoft.com/office/word/2006/wordml" xmlns:wps="http://schemas.microsoft.com/office/word/2010/wordprocessingShape" mc:Ignorable="w14 w15 w16se w16cid wp14">
-  <w15:commentEx w15:paraId="2D9E8202" w15:done="0"/>
-  <w15:commentEx w15:paraId="34EE59E6" w15:done="0"/>
-  <w15:commentEx w15:paraId="09B56268" w15:done="0"/>
-</w15:commentsEx>
-</file>
-
-<file path=word/commentsIds.xml><?xml version="1.0" encoding="utf-8"?>
-<w16cid:commentsIds xmlns:wpc="http://schemas.microsoft.com/office/word/2010/wordprocessingCanvas" xmlns:cx="http://schemas.microsoft.com/office/drawing/2014/chartex" xmlns:cx1="http://schemas.microsoft.com/office/drawing/2015/9/8/chartex" xmlns:cx2="http://schemas.microsoft.com/office/drawing/2015/10/21/chartex" xmlns:cx3="http://schemas.microsoft.com/office/drawing/2016/5/9/chartex" xmlns:cx4="http://schemas.microsoft.com/office/drawing/2016/5/10/chartex" xmlns:cx5="http://schemas.microsoft.com/office/drawing/2016/5/11/chartex" xmlns:cx6="http://schemas.microsoft.com/office/drawing/2016/5/12/chartex" xmlns:cx7="http://schemas.microsoft.com/office/drawing/2016/5/13/chartex" xmlns:cx8="http://schemas.microsoft.com/office/drawing/2016/5/14/chartex" xmlns:mc="http://schemas.openxmlformats.org/markup-compatibility/2006" xmlns:aink="http://schemas.microsoft.com/office/drawing/2016/ink" xmlns:am3d="http://schemas.microsoft.com/office/drawing/2017/model3d" xmlns:o="urn:schemas-microsoft-com:office:office" xmlns:r="http://schemas.openxmlformats.org/officeDocument/2006/relationships" xmlns:m="http://schemas.openxmlformats.org/officeDocument/2006/math" xmlns:v="urn:schemas-microsoft-com:vml" xmlns:wp14="http://schemas.microsoft.com/office/word/2010/wordprocessingDrawing" xmlns:wp="http://schemas.openxmlformats.org/drawingml/2006/wordprocessingDrawing" xmlns:w10="urn:schemas-microsoft-com:office:word" xmlns:w="http://schemas.openxmlformats.org/wordprocessingml/2006/main" xmlns:w14="http://schemas.microsoft.com/office/word/2010/wordml" xmlns:w15="http://schemas.microsoft.com/office/word/2012/wordml" xmlns:w16cid="http://schemas.microsoft.com/office/word/2016/wordml/cid" xmlns:w16se="http://schemas.microsoft.com/office/word/2015/wordml/symex" xmlns:wpg="http://schemas.microsoft.com/office/word/2010/wordprocessingGroup" xmlns:wpi="http://schemas.microsoft.com/office/word/2010/wordprocessingInk" xmlns:wne="http://schemas.microsoft.com/office/word/2006/wordml" xmlns:wps="http://schemas.microsoft.com/office/word/2010/wordprocessingShape" mc:Ignorable="w14 w15 w16se w16cid wp14">
-  <w16cid:commentId w16cid:paraId="2D9E8202" w16cid:durableId="1EAC5728"/>
-  <w16cid:commentId w16cid:paraId="34EE59E6" w16cid:durableId="1EAC5742"/>
-  <w16cid:commentId w16cid:paraId="09B56268" w16cid:durableId="1EAC5AF6"/>
-</w16cid:commentsIds>
 </file>
 
 <file path=word/endnotes.xml><?xml version="1.0" encoding="utf-8"?>
@@ -2139,6 +1935,7 @@
         <w:docPartUnique/>
       </w:docPartObj>
     </w:sdtPr>
+    <w:sdtEndPr/>
     <w:sdtContent>
       <w:p>
         <w:pPr>
@@ -2230,10 +2027,7 @@
         <w:footnoteRef/>
       </w:r>
       <w:r>
-        <w:t xml:space="preserve"> </w:t>
-      </w:r>
-      <w:r>
-        <w:t xml:space="preserve">Before executing the command, the directory that contains the files must be set as the working directory, by means of the </w:t>
+        <w:t xml:space="preserve"> Before executing the command, the directory that contains the files must be set as the working directory, by means of the </w:t>
       </w:r>
       <w:r>
         <w:rPr>
@@ -2244,8 +2038,6 @@
       <w:r>
         <w:t xml:space="preserve"> command.</w:t>
       </w:r>
-      <w:bookmarkStart w:id="2" w:name="_GoBack"/>
-      <w:bookmarkEnd w:id="2"/>
     </w:p>
   </w:footnote>
 </w:footnotes>
@@ -2343,6 +2135,119 @@
     </w:lvl>
   </w:abstractNum>
   <w:abstractNum w:abstractNumId="1" w15:restartNumberingAfterBreak="0">
+    <w:nsid w:val="39BC16C8"/>
+    <w:multiLevelType w:val="hybridMultilevel"/>
+    <w:tmpl w:val="08306914"/>
+    <w:lvl w:ilvl="0" w:tplc="EB7A5AA0">
+      <w:start w:val="1"/>
+      <w:numFmt w:val="bullet"/>
+      <w:lvlText w:val=""/>
+      <w:lvlJc w:val="left"/>
+      <w:pPr>
+        <w:ind w:left="405" w:hanging="360"/>
+      </w:pPr>
+      <w:rPr>
+        <w:rFonts w:ascii="Symbol" w:eastAsiaTheme="minorHAnsi" w:hAnsi="Symbol" w:cstheme="minorBidi" w:hint="default"/>
+      </w:rPr>
+    </w:lvl>
+    <w:lvl w:ilvl="1" w:tplc="04090003" w:tentative="1">
+      <w:start w:val="1"/>
+      <w:numFmt w:val="bullet"/>
+      <w:lvlText w:val="o"/>
+      <w:lvlJc w:val="left"/>
+      <w:pPr>
+        <w:ind w:left="1125" w:hanging="360"/>
+      </w:pPr>
+      <w:rPr>
+        <w:rFonts w:ascii="Courier New" w:hAnsi="Courier New" w:cs="Courier New" w:hint="default"/>
+      </w:rPr>
+    </w:lvl>
+    <w:lvl w:ilvl="2" w:tplc="04090005" w:tentative="1">
+      <w:start w:val="1"/>
+      <w:numFmt w:val="bullet"/>
+      <w:lvlText w:val=""/>
+      <w:lvlJc w:val="left"/>
+      <w:pPr>
+        <w:ind w:left="1845" w:hanging="360"/>
+      </w:pPr>
+      <w:rPr>
+        <w:rFonts w:ascii="Wingdings" w:hAnsi="Wingdings" w:hint="default"/>
+      </w:rPr>
+    </w:lvl>
+    <w:lvl w:ilvl="3" w:tplc="04090001" w:tentative="1">
+      <w:start w:val="1"/>
+      <w:numFmt w:val="bullet"/>
+      <w:lvlText w:val=""/>
+      <w:lvlJc w:val="left"/>
+      <w:pPr>
+        <w:ind w:left="2565" w:hanging="360"/>
+      </w:pPr>
+      <w:rPr>
+        <w:rFonts w:ascii="Symbol" w:hAnsi="Symbol" w:hint="default"/>
+      </w:rPr>
+    </w:lvl>
+    <w:lvl w:ilvl="4" w:tplc="04090003" w:tentative="1">
+      <w:start w:val="1"/>
+      <w:numFmt w:val="bullet"/>
+      <w:lvlText w:val="o"/>
+      <w:lvlJc w:val="left"/>
+      <w:pPr>
+        <w:ind w:left="3285" w:hanging="360"/>
+      </w:pPr>
+      <w:rPr>
+        <w:rFonts w:ascii="Courier New" w:hAnsi="Courier New" w:cs="Courier New" w:hint="default"/>
+      </w:rPr>
+    </w:lvl>
+    <w:lvl w:ilvl="5" w:tplc="04090005" w:tentative="1">
+      <w:start w:val="1"/>
+      <w:numFmt w:val="bullet"/>
+      <w:lvlText w:val=""/>
+      <w:lvlJc w:val="left"/>
+      <w:pPr>
+        <w:ind w:left="4005" w:hanging="360"/>
+      </w:pPr>
+      <w:rPr>
+        <w:rFonts w:ascii="Wingdings" w:hAnsi="Wingdings" w:hint="default"/>
+      </w:rPr>
+    </w:lvl>
+    <w:lvl w:ilvl="6" w:tplc="04090001" w:tentative="1">
+      <w:start w:val="1"/>
+      <w:numFmt w:val="bullet"/>
+      <w:lvlText w:val=""/>
+      <w:lvlJc w:val="left"/>
+      <w:pPr>
+        <w:ind w:left="4725" w:hanging="360"/>
+      </w:pPr>
+      <w:rPr>
+        <w:rFonts w:ascii="Symbol" w:hAnsi="Symbol" w:hint="default"/>
+      </w:rPr>
+    </w:lvl>
+    <w:lvl w:ilvl="7" w:tplc="04090003" w:tentative="1">
+      <w:start w:val="1"/>
+      <w:numFmt w:val="bullet"/>
+      <w:lvlText w:val="o"/>
+      <w:lvlJc w:val="left"/>
+      <w:pPr>
+        <w:ind w:left="5445" w:hanging="360"/>
+      </w:pPr>
+      <w:rPr>
+        <w:rFonts w:ascii="Courier New" w:hAnsi="Courier New" w:cs="Courier New" w:hint="default"/>
+      </w:rPr>
+    </w:lvl>
+    <w:lvl w:ilvl="8" w:tplc="04090005" w:tentative="1">
+      <w:start w:val="1"/>
+      <w:numFmt w:val="bullet"/>
+      <w:lvlText w:val=""/>
+      <w:lvlJc w:val="left"/>
+      <w:pPr>
+        <w:ind w:left="6165" w:hanging="360"/>
+      </w:pPr>
+      <w:rPr>
+        <w:rFonts w:ascii="Wingdings" w:hAnsi="Wingdings" w:hint="default"/>
+      </w:rPr>
+    </w:lvl>
+  </w:abstractNum>
+  <w:abstractNum w:abstractNumId="2" w15:restartNumberingAfterBreak="0">
     <w:nsid w:val="45AB634E"/>
     <w:multiLevelType w:val="multilevel"/>
     <w:tmpl w:val="4E8E3220"/>
@@ -2463,7 +2368,7 @@
       </w:rPr>
     </w:lvl>
   </w:abstractNum>
-  <w:abstractNum w:abstractNumId="2" w15:restartNumberingAfterBreak="0">
+  <w:abstractNum w:abstractNumId="3" w15:restartNumberingAfterBreak="0">
     <w:nsid w:val="5C740F32"/>
     <w:multiLevelType w:val="hybridMultilevel"/>
     <w:tmpl w:val="3C38BE9E"/>
@@ -2575,7 +2480,7 @@
       </w:rPr>
     </w:lvl>
   </w:abstractNum>
-  <w:abstractNum w:abstractNumId="3" w15:restartNumberingAfterBreak="0">
+  <w:abstractNum w:abstractNumId="4" w15:restartNumberingAfterBreak="0">
     <w:nsid w:val="7F3E372C"/>
     <w:multiLevelType w:val="hybridMultilevel"/>
     <w:tmpl w:val="C136EA08"/>
@@ -2665,26 +2570,21 @@
     </w:lvl>
   </w:abstractNum>
   <w:num w:numId="1">
-    <w:abstractNumId w:val="1"/>
+    <w:abstractNumId w:val="2"/>
   </w:num>
   <w:num w:numId="2">
-    <w:abstractNumId w:val="2"/>
+    <w:abstractNumId w:val="3"/>
   </w:num>
   <w:num w:numId="3">
     <w:abstractNumId w:val="0"/>
   </w:num>
   <w:num w:numId="4">
-    <w:abstractNumId w:val="3"/>
+    <w:abstractNumId w:val="4"/>
+  </w:num>
+  <w:num w:numId="5">
+    <w:abstractNumId w:val="1"/>
   </w:num>
 </w:numbering>
-</file>
-
-<file path=word/people.xml><?xml version="1.0" encoding="utf-8"?>
-<w15:people xmlns:wpc="http://schemas.microsoft.com/office/word/2010/wordprocessingCanvas" xmlns:cx="http://schemas.microsoft.com/office/drawing/2014/chartex" xmlns:cx1="http://schemas.microsoft.com/office/drawing/2015/9/8/chartex" xmlns:cx2="http://schemas.microsoft.com/office/drawing/2015/10/21/chartex" xmlns:cx3="http://schemas.microsoft.com/office/drawing/2016/5/9/chartex" xmlns:cx4="http://schemas.microsoft.com/office/drawing/2016/5/10/chartex" xmlns:cx5="http://schemas.microsoft.com/office/drawing/2016/5/11/chartex" xmlns:cx6="http://schemas.microsoft.com/office/drawing/2016/5/12/chartex" xmlns:cx7="http://schemas.microsoft.com/office/drawing/2016/5/13/chartex" xmlns:cx8="http://schemas.microsoft.com/office/drawing/2016/5/14/chartex" xmlns:mc="http://schemas.openxmlformats.org/markup-compatibility/2006" xmlns:aink="http://schemas.microsoft.com/office/drawing/2016/ink" xmlns:am3d="http://schemas.microsoft.com/office/drawing/2017/model3d" xmlns:o="urn:schemas-microsoft-com:office:office" xmlns:r="http://schemas.openxmlformats.org/officeDocument/2006/relationships" xmlns:m="http://schemas.openxmlformats.org/officeDocument/2006/math" xmlns:v="urn:schemas-microsoft-com:vml" xmlns:wp14="http://schemas.microsoft.com/office/word/2010/wordprocessingDrawing" xmlns:wp="http://schemas.openxmlformats.org/drawingml/2006/wordprocessingDrawing" xmlns:w10="urn:schemas-microsoft-com:office:word" xmlns:w="http://schemas.openxmlformats.org/wordprocessingml/2006/main" xmlns:w14="http://schemas.microsoft.com/office/word/2010/wordml" xmlns:w15="http://schemas.microsoft.com/office/word/2012/wordml" xmlns:w16cid="http://schemas.microsoft.com/office/word/2016/wordml/cid" xmlns:w16se="http://schemas.microsoft.com/office/word/2015/wordml/symex" xmlns:wpg="http://schemas.microsoft.com/office/word/2010/wordprocessingGroup" xmlns:wpi="http://schemas.microsoft.com/office/word/2010/wordprocessingInk" xmlns:wne="http://schemas.microsoft.com/office/word/2006/wordml" xmlns:wps="http://schemas.microsoft.com/office/word/2010/wordprocessingShape" mc:Ignorable="w14 w15 w16se w16cid wp14">
-  <w15:person w15:author="Felipe Gil Borrallo">
-    <w15:presenceInfo w15:providerId="None" w15:userId="Felipe Gil Borrallo"/>
-  </w15:person>
-</w15:people>
 </file>
 
 <file path=word/styles.xml><?xml version="1.0" encoding="utf-8"?>
@@ -3131,6 +3031,7 @@
   <w:style w:type="character" w:default="1" w:styleId="Fuentedeprrafopredeter">
     <w:name w:val="Default Paragraph Font"/>
     <w:uiPriority w:val="1"/>
+    <w:semiHidden/>
     <w:unhideWhenUsed/>
   </w:style>
   <w:style w:type="table" w:default="1" w:styleId="Tablanormal">
@@ -3824,7 +3725,7 @@
 </file>
 
 <file path=customXml/itemProps1.xml><?xml version="1.0" encoding="utf-8"?>
-<ds:datastoreItem xmlns:ds="http://schemas.openxmlformats.org/officeDocument/2006/customXml" ds:itemID="{1B03826D-2722-410B-AA8C-D727FBBF5F6C}">
+<ds:datastoreItem xmlns:ds="http://schemas.openxmlformats.org/officeDocument/2006/customXml" ds:itemID="{30EFAE12-AEDF-4DA7-A94C-6A364B036AFE}">
   <ds:schemaRefs>
     <ds:schemaRef ds:uri="http://schemas.openxmlformats.org/officeDocument/2006/bibliography"/>
   </ds:schemaRefs>

</xml_diff>